<commit_message>
Add Zabbix Agent configuration for Linux and Windows client
</commit_message>
<xml_diff>
--- a/Mise en œuvre d'une infrastructure cloud de supervision centralisée sous AWS.word.docx
+++ b/Mise en œuvre d'une infrastructure cloud de supervision centralisée sous AWS.word.docx
@@ -12,7 +12,7 @@
           <w:noProof/>
         </w:rPr>
         <w:drawing>
-          <wp:inline distT="0" distB="0" distL="0" distR="0" wp14:anchorId="00C95312" wp14:editId="468480F4">
+          <wp:inline distT="0" distB="0" distL="0" distR="0" wp14:anchorId="6421274C" wp14:editId="66ED6D04">
             <wp:extent cx="3685540" cy="2072386"/>
             <wp:effectExtent l="0" t="0" r="0" b="0"/>
             <wp:docPr id="56" name="Picture 56"/>
@@ -160,23 +160,7 @@
           <w:b/>
           <w:sz w:val="28"/>
         </w:rPr>
-        <w:t xml:space="preserve"> Prof. </w:t>
-      </w:r>
-      <w:proofErr w:type="spellStart"/>
-      <w:r>
-        <w:rPr>
-          <w:b/>
-          <w:sz w:val="28"/>
-        </w:rPr>
-        <w:t>Azeddine</w:t>
-      </w:r>
-      <w:proofErr w:type="spellEnd"/>
-      <w:r>
-        <w:rPr>
-          <w:b/>
-          <w:sz w:val="28"/>
-        </w:rPr>
-        <w:t xml:space="preserve"> KHIAT </w:t>
+        <w:t xml:space="preserve"> Prof. Azeddine KHIAT </w:t>
       </w:r>
     </w:p>
     <w:p>
@@ -318,15 +302,353 @@
         <w:spacing w:after="170"/>
       </w:pPr>
       <w:r>
-        <w:t xml:space="preserve">Dans un contexte où les infrastructures informatiques deviennent de plus en plus distribuées et critiques, la supervision constitue un élément essentiel pour garantir la disponibilité, la performance et la sécurité des systèmes. Ce projet vise à mettre en place une infrastructure de supervision centralisée dans le cloud AWS à l’aide de l’outil open source Zabbix. </w:t>
-      </w:r>
-    </w:p>
-    <w:p>
-      <w:pPr>
-        <w:spacing w:after="227"/>
-      </w:pPr>
-      <w:r>
-        <w:t xml:space="preserve">L’objectif principal est de superviser des machines hétérogènes (Linux et Windows) à partir d’un serveur central déployé sur AWS, tout en assurant la collecte de métriques, la visualisation des données et la génération d’alertes. </w:t>
+        <w:t xml:space="preserve">Dans un contexte marqué par la complexité croissante et la distribution des infrastructures informatiques, la supervision joue un rôle stratégique pour assurer la </w:t>
+      </w:r>
+      <w:r>
+        <w:rPr>
+          <w:b/>
+          <w:bCs/>
+        </w:rPr>
+        <w:t>disponibilité</w:t>
+      </w:r>
+      <w:r>
+        <w:t xml:space="preserve">, la </w:t>
+      </w:r>
+      <w:r>
+        <w:rPr>
+          <w:b/>
+          <w:bCs/>
+        </w:rPr>
+        <w:t>performance</w:t>
+      </w:r>
+      <w:r>
+        <w:t xml:space="preserve"> et la </w:t>
+      </w:r>
+      <w:r>
+        <w:rPr>
+          <w:b/>
+          <w:bCs/>
+        </w:rPr>
+        <w:t>sécurité</w:t>
+      </w:r>
+      <w:r>
+        <w:t xml:space="preserve"> des systèmes.</w:t>
+      </w:r>
+      <w:r>
+        <w:br/>
+        <w:t xml:space="preserve">Ce projet consiste à concevoir et déployer une </w:t>
+      </w:r>
+      <w:r>
+        <w:rPr>
+          <w:b/>
+          <w:bCs/>
+        </w:rPr>
+        <w:t>solution de supervision centralisée dans le cloud AWS</w:t>
+      </w:r>
+      <w:r>
+        <w:t xml:space="preserve">, en s’appuyant sur l’outil open source </w:t>
+      </w:r>
+      <w:r>
+        <w:rPr>
+          <w:b/>
+          <w:bCs/>
+        </w:rPr>
+        <w:t>Zabbix</w:t>
+      </w:r>
+      <w:r>
+        <w:t>.</w:t>
+      </w:r>
+    </w:p>
+    <w:p>
+      <w:pPr>
+        <w:spacing w:after="170"/>
+      </w:pPr>
+      <w:r>
+        <w:t xml:space="preserve">L’objectif principal est de superviser des environnements </w:t>
+      </w:r>
+      <w:r>
+        <w:rPr>
+          <w:b/>
+          <w:bCs/>
+        </w:rPr>
+        <w:t>hétérogènes</w:t>
+      </w:r>
+      <w:r>
+        <w:t xml:space="preserve">, incluant des systèmes </w:t>
+      </w:r>
+      <w:r>
+        <w:rPr>
+          <w:b/>
+          <w:bCs/>
+        </w:rPr>
+        <w:t>Linux et Windows</w:t>
+      </w:r>
+      <w:r>
+        <w:t xml:space="preserve">, à partir d’un </w:t>
+      </w:r>
+      <w:r>
+        <w:rPr>
+          <w:b/>
+          <w:bCs/>
+        </w:rPr>
+        <w:t>serveur de supervision centralisé</w:t>
+      </w:r>
+      <w:r>
+        <w:t xml:space="preserve"> hébergé sur AWS. La solution permet la </w:t>
+      </w:r>
+      <w:r>
+        <w:rPr>
+          <w:b/>
+          <w:bCs/>
+        </w:rPr>
+        <w:t>collecte continue des métriques</w:t>
+      </w:r>
+      <w:r>
+        <w:t xml:space="preserve">, la </w:t>
+      </w:r>
+      <w:r>
+        <w:rPr>
+          <w:b/>
+          <w:bCs/>
+        </w:rPr>
+        <w:t>visualisation des performances en temps réel</w:t>
+      </w:r>
+      <w:r>
+        <w:t xml:space="preserve"> ainsi que la </w:t>
+      </w:r>
+      <w:r>
+        <w:rPr>
+          <w:b/>
+          <w:bCs/>
+        </w:rPr>
+        <w:t>génération automatique d’alertes</w:t>
+      </w:r>
+      <w:r>
+        <w:t xml:space="preserve"> en cas d’incident ou de dépassement de seuils.</w:t>
+      </w:r>
+    </w:p>
+    <w:p>
+      <w:pPr>
+        <w:spacing w:after="170"/>
+        <w:rPr>
+          <w:b/>
+          <w:bCs/>
+          <w:sz w:val="28"/>
+          <w:szCs w:val="28"/>
+        </w:rPr>
+      </w:pPr>
+      <w:r>
+        <w:rPr>
+          <w:b/>
+          <w:bCs/>
+          <w:sz w:val="28"/>
+          <w:szCs w:val="28"/>
+        </w:rPr>
+        <w:t>2.</w:t>
+      </w:r>
+      <w:r>
+        <w:rPr>
+          <w:rFonts w:ascii="Arial" w:eastAsia="Arial" w:hAnsi="Arial" w:cs="Arial"/>
+          <w:b/>
+          <w:bCs/>
+          <w:sz w:val="28"/>
+          <w:szCs w:val="28"/>
+        </w:rPr>
+        <w:t xml:space="preserve"> </w:t>
+      </w:r>
+      <w:r>
+        <w:rPr>
+          <w:b/>
+          <w:bCs/>
+          <w:sz w:val="28"/>
+          <w:szCs w:val="28"/>
+        </w:rPr>
+        <w:t xml:space="preserve">Objectifs du projet </w:t>
+      </w:r>
+    </w:p>
+    <w:p>
+      <w:pPr>
+        <w:spacing w:after="186"/>
+      </w:pPr>
+      <w:r>
+        <w:t>Les objectifs de ce projet sont les suivants :</w:t>
+      </w:r>
+    </w:p>
+    <w:p>
+      <w:pPr>
+        <w:numPr>
+          <w:ilvl w:val="0"/>
+          <w:numId w:val="8"/>
+        </w:numPr>
+        <w:spacing w:after="186"/>
+      </w:pPr>
+      <w:r>
+        <w:t xml:space="preserve">Concevoir et mettre en œuvre une </w:t>
+      </w:r>
+      <w:r>
+        <w:rPr>
+          <w:b/>
+          <w:bCs/>
+        </w:rPr>
+        <w:t>infrastructure de supervision centralisée</w:t>
+      </w:r>
+      <w:r>
+        <w:t xml:space="preserve"> dans un environnement cloud.</w:t>
+      </w:r>
+    </w:p>
+    <w:p>
+      <w:pPr>
+        <w:numPr>
+          <w:ilvl w:val="0"/>
+          <w:numId w:val="8"/>
+        </w:numPr>
+        <w:spacing w:after="186"/>
+      </w:pPr>
+      <w:r>
+        <w:t xml:space="preserve">Déployer un </w:t>
+      </w:r>
+      <w:r>
+        <w:rPr>
+          <w:b/>
+          <w:bCs/>
+        </w:rPr>
+        <w:t>serveur de supervision Zabbix</w:t>
+      </w:r>
+      <w:r>
+        <w:t xml:space="preserve"> sur la plateforme </w:t>
+      </w:r>
+      <w:r>
+        <w:rPr>
+          <w:b/>
+          <w:bCs/>
+        </w:rPr>
+        <w:t>AWS</w:t>
+      </w:r>
+      <w:r>
+        <w:t xml:space="preserve">, en s’appuyant sur la technologie </w:t>
+      </w:r>
+      <w:r>
+        <w:rPr>
+          <w:b/>
+          <w:bCs/>
+        </w:rPr>
+        <w:t>Docker</w:t>
+      </w:r>
+      <w:r>
+        <w:t>.</w:t>
+      </w:r>
+    </w:p>
+    <w:p>
+      <w:pPr>
+        <w:numPr>
+          <w:ilvl w:val="0"/>
+          <w:numId w:val="8"/>
+        </w:numPr>
+        <w:spacing w:after="186"/>
+      </w:pPr>
+      <w:r>
+        <w:t xml:space="preserve">Assurer la supervision de </w:t>
+      </w:r>
+      <w:r>
+        <w:rPr>
+          <w:b/>
+          <w:bCs/>
+        </w:rPr>
+        <w:t>deux machines clientes distinctes</w:t>
+      </w:r>
+      <w:r>
+        <w:t xml:space="preserve">, l’une sous </w:t>
+      </w:r>
+      <w:r>
+        <w:rPr>
+          <w:b/>
+          <w:bCs/>
+        </w:rPr>
+        <w:t>Linux</w:t>
+      </w:r>
+      <w:r>
+        <w:t xml:space="preserve"> et l’autre sous </w:t>
+      </w:r>
+      <w:r>
+        <w:rPr>
+          <w:b/>
+          <w:bCs/>
+        </w:rPr>
+        <w:t>Windows</w:t>
+      </w:r>
+      <w:r>
+        <w:t>.</w:t>
+      </w:r>
+    </w:p>
+    <w:p>
+      <w:pPr>
+        <w:numPr>
+          <w:ilvl w:val="0"/>
+          <w:numId w:val="8"/>
+        </w:numPr>
+        <w:spacing w:after="186"/>
+      </w:pPr>
+      <w:r>
+        <w:t xml:space="preserve">Collecter et analyser les </w:t>
+      </w:r>
+      <w:r>
+        <w:rPr>
+          <w:b/>
+          <w:bCs/>
+        </w:rPr>
+        <w:t xml:space="preserve">métriques </w:t>
+      </w:r>
+      <w:proofErr w:type="gramStart"/>
+      <w:r>
+        <w:rPr>
+          <w:b/>
+          <w:bCs/>
+        </w:rPr>
+        <w:t>système essentiels</w:t>
+      </w:r>
+      <w:proofErr w:type="gramEnd"/>
+      <w:r>
+        <w:t>, notamment l’utilisation du processeur, de la mémoire, les processus actifs et la disponibilité des services.</w:t>
+      </w:r>
+    </w:p>
+    <w:p>
+      <w:pPr>
+        <w:numPr>
+          <w:ilvl w:val="0"/>
+          <w:numId w:val="8"/>
+        </w:numPr>
+        <w:spacing w:after="186"/>
+      </w:pPr>
+      <w:r>
+        <w:t xml:space="preserve">Identifier et visualiser les </w:t>
+      </w:r>
+      <w:r>
+        <w:rPr>
+          <w:b/>
+          <w:bCs/>
+        </w:rPr>
+        <w:t>incidents et alertes</w:t>
+      </w:r>
+      <w:r>
+        <w:t xml:space="preserve"> à travers les </w:t>
+      </w:r>
+      <w:r>
+        <w:rPr>
+          <w:b/>
+          <w:bCs/>
+        </w:rPr>
+        <w:t>tableaux de bord Zabbix</w:t>
+      </w:r>
+      <w:r>
+        <w:t>, afin de faciliter le suivi et la prise de décision.</w:t>
+      </w:r>
+    </w:p>
+    <w:p>
+      <w:pPr>
+        <w:spacing w:after="186"/>
+      </w:pPr>
+      <w:r>
+        <w:t xml:space="preserve"> </w:t>
       </w:r>
     </w:p>
     <w:p>
@@ -335,7 +657,7 @@
         <w:ind w:left="10"/>
       </w:pPr>
       <w:r>
-        <w:t>2.</w:t>
+        <w:t>3.</w:t>
       </w:r>
       <w:r>
         <w:rPr>
@@ -344,175 +666,194 @@
         <w:t xml:space="preserve"> </w:t>
       </w:r>
       <w:r>
-        <w:t xml:space="preserve">Objectifs du projet </w:t>
-      </w:r>
-    </w:p>
-    <w:p>
-      <w:pPr>
-        <w:spacing w:after="186"/>
-      </w:pPr>
-      <w:r>
-        <w:t xml:space="preserve">Les objectifs de ce projet sont les suivants : </w:t>
+        <w:t>Architecture de l’infrastructure</w:t>
+      </w:r>
+      <w:r>
+        <w:rPr>
+          <w:sz w:val="24"/>
+        </w:rPr>
+        <w:t xml:space="preserve"> </w:t>
+      </w:r>
+    </w:p>
+    <w:p>
+      <w:pPr>
+        <w:spacing w:after="167"/>
+      </w:pPr>
+      <w:r>
+        <w:t xml:space="preserve">L’architecture du système repose sur plusieurs </w:t>
+      </w:r>
+      <w:r>
+        <w:rPr>
+          <w:b/>
+          <w:bCs/>
+        </w:rPr>
+        <w:t>instances EC2</w:t>
+      </w:r>
+      <w:r>
+        <w:t xml:space="preserve"> déployées au sein d’un </w:t>
+      </w:r>
+      <w:r>
+        <w:rPr>
+          <w:b/>
+          <w:bCs/>
+        </w:rPr>
+        <w:t>même VPC AWS</w:t>
+      </w:r>
+      <w:r>
+        <w:t>, garantissant une communication sécurisée entre les composants grâce à l’utilisation d’</w:t>
+      </w:r>
+      <w:r>
+        <w:rPr>
+          <w:b/>
+          <w:bCs/>
+        </w:rPr>
+        <w:t>adresses IP privées</w:t>
+      </w:r>
+      <w:r>
+        <w:t>. Cette approche permet d’isoler l’infrastructure tout en assurant des échanges fiables et performants.</w:t>
+      </w:r>
+    </w:p>
+    <w:p>
+      <w:pPr>
+        <w:spacing w:after="167"/>
+      </w:pPr>
+      <w:r>
+        <w:t>Les principaux composants de l’architecture sont les suivants :</w:t>
       </w:r>
     </w:p>
     <w:p>
       <w:pPr>
         <w:numPr>
           <w:ilvl w:val="0"/>
-          <w:numId w:val="1"/>
+          <w:numId w:val="9"/>
         </w:numPr>
-        <w:ind w:hanging="360"/>
-      </w:pPr>
-      <w:r>
-        <w:t xml:space="preserve">Concevoir une infrastructure de supervision centralisée dans le cloud. </w:t>
+        <w:spacing w:after="167"/>
+      </w:pPr>
+      <w:r>
+        <w:rPr>
+          <w:b/>
+          <w:bCs/>
+        </w:rPr>
+        <w:t>Serveur Zabbix</w:t>
+      </w:r>
+      <w:r>
+        <w:t xml:space="preserve"> : une instance </w:t>
+      </w:r>
+      <w:r>
+        <w:rPr>
+          <w:b/>
+          <w:bCs/>
+        </w:rPr>
+        <w:t>EC2 sous Ubuntu</w:t>
+      </w:r>
+      <w:r>
+        <w:t xml:space="preserve">, hébergeant la plateforme de supervision Zabbix déployée à l’aide de </w:t>
+      </w:r>
+      <w:r>
+        <w:rPr>
+          <w:b/>
+          <w:bCs/>
+        </w:rPr>
+        <w:t>Docker</w:t>
+      </w:r>
+      <w:r>
+        <w:t>, assurant la collecte, le traitement et la centralisation des données de supervision.</w:t>
       </w:r>
     </w:p>
     <w:p>
       <w:pPr>
         <w:numPr>
           <w:ilvl w:val="0"/>
-          <w:numId w:val="1"/>
+          <w:numId w:val="9"/>
         </w:numPr>
-        <w:ind w:hanging="360"/>
-      </w:pPr>
-      <w:r>
-        <w:t xml:space="preserve">Déployer un serveur Zabbix sur AWS en utilisant Docker. </w:t>
+        <w:spacing w:after="167"/>
+      </w:pPr>
+      <w:r>
+        <w:rPr>
+          <w:b/>
+          <w:bCs/>
+        </w:rPr>
+        <w:lastRenderedPageBreak/>
+        <w:t>Client Linux</w:t>
+      </w:r>
+      <w:r>
+        <w:t xml:space="preserve"> : une instance </w:t>
+      </w:r>
+      <w:r>
+        <w:rPr>
+          <w:b/>
+          <w:bCs/>
+        </w:rPr>
+        <w:t>EC2 Ubuntu</w:t>
+      </w:r>
+      <w:r>
+        <w:t xml:space="preserve">, supervisée par le </w:t>
+      </w:r>
+      <w:r>
+        <w:rPr>
+          <w:b/>
+          <w:bCs/>
+        </w:rPr>
+        <w:t>Zabbix Agent</w:t>
+      </w:r>
+      <w:r>
+        <w:t>, permettant la collecte des métriques système et l’envoi des données vers le serveur central.</w:t>
       </w:r>
     </w:p>
     <w:p>
       <w:pPr>
         <w:numPr>
           <w:ilvl w:val="0"/>
-          <w:numId w:val="1"/>
+          <w:numId w:val="9"/>
         </w:numPr>
-        <w:ind w:hanging="360"/>
-      </w:pPr>
-      <w:r>
-        <w:t xml:space="preserve">Superviser deux clients distincts : un client Linux et un client Windows. </w:t>
-      </w:r>
-    </w:p>
-    <w:p>
-      <w:pPr>
-        <w:numPr>
-          <w:ilvl w:val="0"/>
-          <w:numId w:val="1"/>
-        </w:numPr>
-        <w:ind w:hanging="360"/>
-      </w:pPr>
-      <w:r>
-        <w:t xml:space="preserve">Collecter des métriques système (CPU, mémoire, processus, disponibilité). </w:t>
-      </w:r>
-    </w:p>
-    <w:p>
-      <w:pPr>
-        <w:numPr>
-          <w:ilvl w:val="0"/>
-          <w:numId w:val="1"/>
-        </w:numPr>
-        <w:ind w:hanging="360"/>
-      </w:pPr>
-      <w:r>
-        <w:t xml:space="preserve">Mettre en évidence les problèmes et alertes via le tableau de bord Zabbix. </w:t>
-      </w:r>
-    </w:p>
-    <w:p>
-      <w:pPr>
-        <w:spacing w:after="78" w:line="259" w:lineRule="auto"/>
-        <w:ind w:left="720" w:firstLine="0"/>
-      </w:pPr>
-      <w:r>
-        <w:t xml:space="preserve"> </w:t>
-      </w:r>
-    </w:p>
-    <w:p>
-      <w:pPr>
-        <w:pStyle w:val="Titre1"/>
-        <w:ind w:left="10"/>
-      </w:pPr>
-      <w:r>
-        <w:t>3.</w:t>
-      </w:r>
-      <w:r>
-        <w:rPr>
-          <w:rFonts w:ascii="Arial" w:eastAsia="Arial" w:hAnsi="Arial" w:cs="Arial"/>
-        </w:rPr>
-        <w:t xml:space="preserve"> </w:t>
-      </w:r>
-      <w:r>
-        <w:t>Architecture de l’infrastructure</w:t>
-      </w:r>
-      <w:r>
-        <w:rPr>
-          <w:sz w:val="24"/>
-        </w:rPr>
-        <w:t xml:space="preserve"> </w:t>
-      </w:r>
-    </w:p>
-    <w:p>
-      <w:pPr>
         <w:spacing w:after="167"/>
       </w:pPr>
       <w:r>
-        <w:t xml:space="preserve">L’architecture repose sur des instances EC2 hébergées dans </w:t>
+        <w:rPr>
+          <w:b/>
+          <w:bCs/>
+        </w:rPr>
+        <w:t>Client Windows</w:t>
+      </w:r>
+      <w:r>
+        <w:t xml:space="preserve"> : une instance </w:t>
+      </w:r>
+      <w:r>
+        <w:rPr>
+          <w:b/>
+          <w:bCs/>
+        </w:rPr>
+        <w:t>EC2 Windows Server</w:t>
+      </w:r>
+      <w:r>
+        <w:t xml:space="preserve">, supervisée par </w:t>
+      </w:r>
+      <w:r>
+        <w:rPr>
+          <w:b/>
+          <w:bCs/>
+        </w:rPr>
+        <w:t xml:space="preserve">Zabbix </w:t>
       </w:r>
       <w:proofErr w:type="gramStart"/>
       <w:r>
-        <w:t>un même VPC AWS</w:t>
+        <w:rPr>
+          <w:b/>
+          <w:bCs/>
+        </w:rPr>
+        <w:t xml:space="preserve">Agent </w:t>
+      </w:r>
+      <w:r>
+        <w:t>,</w:t>
       </w:r>
       <w:proofErr w:type="gramEnd"/>
       <w:r>
-        <w:t xml:space="preserve"> afin de garantir une communication sécurisée via des adresses IP privées. </w:t>
-      </w:r>
-    </w:p>
-    <w:p>
-      <w:pPr>
-        <w:spacing w:after="186"/>
-      </w:pPr>
-      <w:r>
-        <w:t xml:space="preserve">Les composants sont les suivants : </w:t>
-      </w:r>
-    </w:p>
-    <w:p>
-      <w:pPr>
-        <w:numPr>
-          <w:ilvl w:val="0"/>
-          <w:numId w:val="2"/>
-        </w:numPr>
-        <w:ind w:hanging="360"/>
-      </w:pPr>
-      <w:r>
-        <w:t xml:space="preserve">Serveur Zabbix : instance EC2 Ubuntu exécutant Zabbix via Docker. </w:t>
-      </w:r>
-    </w:p>
-    <w:p>
-      <w:pPr>
-        <w:numPr>
-          <w:ilvl w:val="0"/>
-          <w:numId w:val="2"/>
-        </w:numPr>
-        <w:ind w:hanging="360"/>
-      </w:pPr>
-      <w:r>
-        <w:t xml:space="preserve">Client Linux : instance EC2 Ubuntu supervisée par Zabbix Agent. </w:t>
-      </w:r>
-    </w:p>
-    <w:p>
-      <w:pPr>
-        <w:numPr>
-          <w:ilvl w:val="0"/>
-          <w:numId w:val="2"/>
-        </w:numPr>
-        <w:spacing w:after="146"/>
-        <w:ind w:hanging="360"/>
-      </w:pPr>
-      <w:r>
-        <w:t xml:space="preserve">Client Windows : instance EC2 Windows Server supervisée par Zabbix Agent 2. </w:t>
-      </w:r>
-    </w:p>
-    <w:p>
-      <w:pPr>
-        <w:spacing w:after="238" w:line="259" w:lineRule="auto"/>
-        <w:ind w:left="0" w:firstLine="0"/>
+        <w:t xml:space="preserve"> dédiée à la surveillance des performances et de la disponibilité du système Windows.</w:t>
+      </w:r>
+    </w:p>
+    <w:p>
+      <w:pPr>
+        <w:spacing w:after="167"/>
       </w:pPr>
       <w:r>
         <w:t xml:space="preserve"> </w:t>
@@ -630,11 +971,11 @@
       </w:pPr>
       <w:r>
         <w:rPr>
+          <w:noProof/>
           <w:sz w:val="24"/>
         </w:rPr>
-        <w:lastRenderedPageBreak/>
         <w:drawing>
-          <wp:inline distT="0" distB="0" distL="0" distR="0" wp14:anchorId="75F31B40" wp14:editId="4F952D90">
+          <wp:inline distT="0" distB="0" distL="0" distR="0" wp14:anchorId="3D7C2D90" wp14:editId="5FECB17F">
             <wp:extent cx="5937885" cy="2839085"/>
             <wp:effectExtent l="0" t="0" r="5715" b="0"/>
             <wp:docPr id="1775334886" name="Image 1"/>
@@ -810,6 +1151,7 @@
         <w:spacing w:after="185"/>
       </w:pPr>
       <w:r>
+        <w:lastRenderedPageBreak/>
         <w:t xml:space="preserve">Les communications entre le serveur et les clients utilisent exclusivement les adresses IP privées AWS. </w:t>
       </w:r>
     </w:p>
@@ -825,7 +1167,7 @@
           <w:sz w:val="24"/>
         </w:rPr>
         <w:drawing>
-          <wp:inline distT="0" distB="0" distL="0" distR="0" wp14:anchorId="7AE7A737" wp14:editId="0B67D297">
+          <wp:inline distT="0" distB="0" distL="0" distR="0" wp14:anchorId="16623A38" wp14:editId="51602B18">
             <wp:extent cx="5937885" cy="2701925"/>
             <wp:effectExtent l="0" t="0" r="5715" b="3175"/>
             <wp:docPr id="470583898" name="Image 1"/>
@@ -890,7 +1232,6 @@
         <w:rPr>
           <w:sz w:val="24"/>
         </w:rPr>
-        <w:lastRenderedPageBreak/>
         <w:t xml:space="preserve"> </w:t>
       </w:r>
     </w:p>
@@ -1201,8 +1542,9 @@
           <w:noProof/>
           <w:sz w:val="24"/>
         </w:rPr>
+        <w:lastRenderedPageBreak/>
         <w:drawing>
-          <wp:inline distT="0" distB="0" distL="0" distR="0" wp14:anchorId="4929EA17" wp14:editId="7F4CCE1B">
+          <wp:inline distT="0" distB="0" distL="0" distR="0" wp14:anchorId="71620CC2" wp14:editId="599074E6">
             <wp:extent cx="5937885" cy="3013075"/>
             <wp:effectExtent l="0" t="0" r="5715" b="0"/>
             <wp:docPr id="1934847635" name="Image 1"/>
@@ -1277,7 +1619,6 @@
         <w:ind w:left="355"/>
       </w:pPr>
       <w:r>
-        <w:lastRenderedPageBreak/>
         <w:t>6.</w:t>
       </w:r>
       <w:r>
@@ -1485,10 +1826,7 @@
       </w:r>
       <w:proofErr w:type="spellEnd"/>
       <w:r>
-        <w:t xml:space="preserve"> </w:t>
-      </w:r>
-      <w:r>
-        <w:t xml:space="preserve">a été modifié pour définir le serveur Zabbix et le nom de l’hôte. </w:t>
+        <w:t xml:space="preserve"> a été modifié pour définir le serveur Zabbix et le nom de l’hôte. </w:t>
       </w:r>
     </w:p>
     <w:p>
@@ -1615,8 +1953,9 @@
         <w:rPr>
           <w:noProof/>
         </w:rPr>
+        <w:lastRenderedPageBreak/>
         <w:drawing>
-          <wp:inline distT="0" distB="0" distL="0" distR="0" wp14:anchorId="50461DBB" wp14:editId="29C56E2D">
+          <wp:inline distT="0" distB="0" distL="0" distR="0" wp14:anchorId="15E1704D" wp14:editId="049DFE29">
             <wp:extent cx="5936150" cy="1748333"/>
             <wp:effectExtent l="0" t="0" r="7620" b="4445"/>
             <wp:docPr id="1020108847" name="Image 2"/>
@@ -1680,7 +2019,7 @@
           <w:noProof/>
         </w:rPr>
         <w:drawing>
-          <wp:inline distT="0" distB="0" distL="0" distR="0" wp14:anchorId="2CEF64A7" wp14:editId="2C4B639C">
+          <wp:inline distT="0" distB="0" distL="0" distR="0" wp14:anchorId="3C2C299C" wp14:editId="054520CA">
             <wp:extent cx="5894520" cy="1689252"/>
             <wp:effectExtent l="0" t="0" r="0" b="6350"/>
             <wp:docPr id="1911936171" name="Image 1"/>
@@ -1740,9 +2079,11 @@
         <w:ind w:left="-5" w:right="4496"/>
       </w:pPr>
       <w:r>
-        <w:lastRenderedPageBreak/>
+        <w:rPr>
+          <w:noProof/>
+        </w:rPr>
         <w:drawing>
-          <wp:inline distT="0" distB="0" distL="0" distR="0" wp14:anchorId="28F66D76" wp14:editId="2B33ACF7">
+          <wp:inline distT="0" distB="0" distL="0" distR="0" wp14:anchorId="48079410" wp14:editId="65C809DE">
             <wp:extent cx="5937885" cy="1205865"/>
             <wp:effectExtent l="0" t="0" r="5715" b="0"/>
             <wp:docPr id="1470271018" name="Image 1"/>
@@ -1859,13 +2200,7 @@
         <w:rPr>
           <w:sz w:val="24"/>
         </w:rPr>
-        <w:t xml:space="preserve"> été installé </w:t>
-      </w:r>
-      <w:r>
-        <w:rPr>
-          <w:sz w:val="24"/>
-        </w:rPr>
-        <w:t xml:space="preserve">via le web </w:t>
+        <w:t xml:space="preserve"> été installé via le web </w:t>
       </w:r>
       <w:hyperlink r:id="rId14" w:history="1">
         <w:r>
@@ -1889,8 +2224,12 @@
         <w:ind w:left="0" w:firstLine="0"/>
       </w:pPr>
       <w:r>
+        <w:rPr>
+          <w:noProof/>
+        </w:rPr>
+        <w:lastRenderedPageBreak/>
         <w:drawing>
-          <wp:inline distT="0" distB="0" distL="0" distR="0" wp14:anchorId="363A1812" wp14:editId="32B8D3D7">
+          <wp:inline distT="0" distB="0" distL="0" distR="0" wp14:anchorId="462F849B" wp14:editId="27FF0AEC">
             <wp:extent cx="5937885" cy="3008630"/>
             <wp:effectExtent l="0" t="0" r="5715" b="1270"/>
             <wp:docPr id="1918416505" name="Image 1"/>
@@ -1947,11 +2286,12 @@
       <w:r>
         <w:rPr>
           <w:rFonts w:ascii="Consolas" w:eastAsia="Consolas" w:hAnsi="Consolas" w:cs="Consolas"/>
+          <w:noProof/>
           <w:color w:val="0070C0"/>
           <w:sz w:val="20"/>
         </w:rPr>
         <w:drawing>
-          <wp:inline distT="0" distB="0" distL="0" distR="0" wp14:anchorId="093C64F1" wp14:editId="4228FA17">
+          <wp:inline distT="0" distB="0" distL="0" distR="0" wp14:anchorId="7E52C6B0" wp14:editId="489D4EAA">
             <wp:extent cx="5937885" cy="1247140"/>
             <wp:effectExtent l="0" t="0" r="5715" b="0"/>
             <wp:docPr id="1025852264" name="Image 1"/>
@@ -1993,9 +2333,11 @@
         <w:ind w:left="0" w:firstLine="0"/>
       </w:pPr>
       <w:r>
-        <w:lastRenderedPageBreak/>
+        <w:rPr>
+          <w:noProof/>
+        </w:rPr>
         <w:drawing>
-          <wp:inline distT="0" distB="0" distL="0" distR="0" wp14:anchorId="0D8B6EDC" wp14:editId="2C92FC2B">
+          <wp:inline distT="0" distB="0" distL="0" distR="0" wp14:anchorId="55DFABFE" wp14:editId="00D6201F">
             <wp:extent cx="5937885" cy="1825625"/>
             <wp:effectExtent l="0" t="0" r="5715" b="3175"/>
             <wp:docPr id="597689170" name="Image 1"/>
@@ -2109,8 +2451,9 @@
         <w:rPr>
           <w:noProof/>
         </w:rPr>
+        <w:lastRenderedPageBreak/>
         <w:drawing>
-          <wp:inline distT="0" distB="0" distL="0" distR="0" wp14:anchorId="03FD31AA" wp14:editId="3F0DC2A0">
+          <wp:inline distT="0" distB="0" distL="0" distR="0" wp14:anchorId="319AE781" wp14:editId="1EB01A15">
             <wp:extent cx="5937885" cy="3190875"/>
             <wp:effectExtent l="0" t="0" r="5715" b="9525"/>
             <wp:docPr id="2107101247" name="Image 3"/>
@@ -2241,7 +2584,6 @@
         <w:ind w:hanging="360"/>
       </w:pPr>
       <w:r>
-        <w:lastRenderedPageBreak/>
         <w:t xml:space="preserve">Les alertes sont générées automatiquement en cas de problème. </w:t>
       </w:r>
     </w:p>
@@ -2269,7 +2611,7 @@
           <w:noProof/>
         </w:rPr>
         <w:drawing>
-          <wp:inline distT="0" distB="0" distL="0" distR="0" wp14:anchorId="6A171196" wp14:editId="120A85D4">
+          <wp:inline distT="0" distB="0" distL="0" distR="0" wp14:anchorId="64E54AEA" wp14:editId="4B77ECCE">
             <wp:extent cx="3561080" cy="1880235"/>
             <wp:effectExtent l="0" t="0" r="0" b="0"/>
             <wp:docPr id="486" name="Picture 486"/>
@@ -2365,6 +2707,7 @@
           <w:b w:val="0"/>
           <w:sz w:val="22"/>
         </w:rPr>
+        <w:lastRenderedPageBreak/>
         <w:tab/>
       </w:r>
       <w:r>
@@ -2391,61 +2734,236 @@
         <w:spacing w:after="187"/>
       </w:pPr>
       <w:r>
-        <w:t xml:space="preserve">Plusieurs difficultés ont été rencontrées durant la mise en œuvre : </w:t>
-      </w:r>
-    </w:p>
-    <w:p>
-      <w:pPr>
-        <w:numPr>
-          <w:ilvl w:val="0"/>
-          <w:numId w:val="7"/>
-        </w:numPr>
-        <w:ind w:hanging="360"/>
-      </w:pPr>
-      <w:r>
-        <w:t xml:space="preserve">Configuration des règles de sécurité AWS. </w:t>
-      </w:r>
-    </w:p>
-    <w:p>
-      <w:pPr>
-        <w:numPr>
-          <w:ilvl w:val="0"/>
-          <w:numId w:val="7"/>
-        </w:numPr>
-        <w:ind w:hanging="360"/>
-      </w:pPr>
-      <w:r>
-        <w:t xml:space="preserve">Problèmes de communication entre agents et serveur. </w:t>
-      </w:r>
-    </w:p>
-    <w:p>
-      <w:pPr>
-        <w:numPr>
-          <w:ilvl w:val="0"/>
-          <w:numId w:val="7"/>
-        </w:numPr>
-        <w:spacing w:after="146"/>
-        <w:ind w:hanging="360"/>
-      </w:pPr>
-      <w:r>
-        <w:t xml:space="preserve">Adaptation de Zabbix à un environnement Docker. </w:t>
-      </w:r>
-    </w:p>
-    <w:p>
-      <w:pPr>
-        <w:spacing w:after="227"/>
-      </w:pPr>
-      <w:r>
-        <w:t xml:space="preserve">Ces problèmes ont été résolus grâce à une configuration correcte des ports, des IP privées et des </w:t>
+        <w:t xml:space="preserve">Plusieurs difficultés ont été rencontrées lors de la mise en œuvre de l’infrastructure de supervision. Parmi celles-ci figurent la </w:t>
+      </w:r>
+      <w:r>
+        <w:rPr>
+          <w:b/>
+          <w:bCs/>
+        </w:rPr>
+        <w:t>configuration des règles de sécurité AWS</w:t>
+      </w:r>
+      <w:r>
+        <w:t xml:space="preserve">, notamment l’ouverture et la restriction des ports nécessaires, ainsi que des </w:t>
+      </w:r>
+      <w:r>
+        <w:rPr>
+          <w:b/>
+          <w:bCs/>
+        </w:rPr>
+        <w:t>problèmes de communication entre le serveur Zabbix et les agents</w:t>
+      </w:r>
+      <w:r>
+        <w:t xml:space="preserve"> installés sur les machines clientes.</w:t>
+      </w:r>
+      <w:r>
+        <w:br/>
+        <w:t xml:space="preserve">L’adaptation de Zabbix à un </w:t>
+      </w:r>
+      <w:r>
+        <w:rPr>
+          <w:b/>
+          <w:bCs/>
+        </w:rPr>
+        <w:t>environnement conteneurisé avec Docker</w:t>
+      </w:r>
+      <w:r>
+        <w:t xml:space="preserve"> a également constitué un défi technique.</w:t>
+      </w:r>
+    </w:p>
+    <w:p>
+      <w:pPr>
+        <w:spacing w:after="187"/>
+      </w:pPr>
+      <w:r>
+        <w:t xml:space="preserve">En particulier, un problème de disponibilité du </w:t>
+      </w:r>
+      <w:r>
+        <w:rPr>
+          <w:b/>
+          <w:bCs/>
+        </w:rPr>
+        <w:t>serveur Zabbix</w:t>
+      </w:r>
+      <w:r>
+        <w:t xml:space="preserve"> a été identifié, lié à l’absence d’un </w:t>
+      </w:r>
+      <w:r>
+        <w:rPr>
+          <w:b/>
+          <w:bCs/>
+        </w:rPr>
+        <w:t>agent Zabbix dans l’environnement Docker</w:t>
+      </w:r>
+      <w:r>
+        <w:t xml:space="preserve"> et à une </w:t>
+      </w:r>
+      <w:r>
+        <w:rPr>
+          <w:b/>
+          <w:bCs/>
+        </w:rPr>
+        <w:t>configuration réseau incomplète</w:t>
+      </w:r>
+      <w:r>
+        <w:t xml:space="preserve">. L’ajout d’un conteneur </w:t>
+      </w:r>
+      <w:r>
+        <w:rPr>
+          <w:b/>
+          <w:bCs/>
+        </w:rPr>
+        <w:t>Zabbix Agent 2</w:t>
+      </w:r>
+      <w:r>
+        <w:t xml:space="preserve">, accompagné de la définition d’un </w:t>
+      </w:r>
+      <w:r>
+        <w:rPr>
+          <w:b/>
+          <w:bCs/>
+        </w:rPr>
+        <w:t>réseau Docker dédié</w:t>
+      </w:r>
+      <w:r>
+        <w:t>, a permis de rétablir la communication entre le serveur et l’agent et d’assurer la supervision correcte du serveur lui-même.</w:t>
+      </w:r>
+    </w:p>
+    <w:p>
+      <w:pPr>
+        <w:spacing w:after="187"/>
+      </w:pPr>
+      <w:r>
+        <w:t xml:space="preserve">L’ensemble de ces difficultés a été résolu grâce à une </w:t>
+      </w:r>
+      <w:r>
+        <w:rPr>
+          <w:b/>
+          <w:bCs/>
+        </w:rPr>
+        <w:t>configuration rigoureuse des ports</w:t>
+      </w:r>
+      <w:r>
+        <w:t xml:space="preserve">, à l’utilisation des </w:t>
+      </w:r>
+      <w:r>
+        <w:rPr>
+          <w:b/>
+          <w:bCs/>
+        </w:rPr>
+        <w:t>adresses IP privées au sein du VPC</w:t>
+      </w:r>
+      <w:r>
+        <w:t xml:space="preserve">, ainsi qu’à l’application appropriée des </w:t>
       </w:r>
       <w:proofErr w:type="spellStart"/>
       <w:r>
+        <w:rPr>
+          <w:b/>
+          <w:bCs/>
+        </w:rPr>
         <w:t>templates</w:t>
       </w:r>
       <w:proofErr w:type="spellEnd"/>
       <w:r>
-        <w:t xml:space="preserve"> Zabbix. </w:t>
-      </w:r>
+        <w:rPr>
+          <w:b/>
+          <w:bCs/>
+        </w:rPr>
+        <w:t xml:space="preserve"> Zabbix</w:t>
+      </w:r>
+      <w:r>
+        <w:t>, garantissant ainsi le bon fonctionnement global de la solution de supervision.</w:t>
+      </w:r>
+    </w:p>
+    <w:p>
+      <w:pPr>
+        <w:spacing w:after="187"/>
+        <w:rPr>
+          <w:b/>
+          <w:bCs/>
+          <w:sz w:val="28"/>
+          <w:szCs w:val="28"/>
+        </w:rPr>
+      </w:pPr>
+      <w:r>
+        <w:rPr>
+          <w:b/>
+          <w:bCs/>
+          <w:sz w:val="28"/>
+          <w:szCs w:val="28"/>
+        </w:rPr>
+        <w:tab/>
+      </w:r>
+      <w:r>
+        <w:rPr>
+          <w:b/>
+          <w:bCs/>
+          <w:sz w:val="28"/>
+          <w:szCs w:val="28"/>
+        </w:rPr>
+        <w:t xml:space="preserve">     </w:t>
+      </w:r>
+      <w:r>
+        <w:rPr>
+          <w:b/>
+          <w:bCs/>
+          <w:sz w:val="28"/>
+          <w:szCs w:val="28"/>
+        </w:rPr>
+        <w:t>11.</w:t>
+      </w:r>
+      <w:r>
+        <w:rPr>
+          <w:rFonts w:ascii="Arial" w:eastAsia="Arial" w:hAnsi="Arial" w:cs="Arial"/>
+          <w:b/>
+          <w:bCs/>
+          <w:sz w:val="28"/>
+          <w:szCs w:val="28"/>
+        </w:rPr>
+        <w:t xml:space="preserve"> </w:t>
+      </w:r>
+      <w:r>
+        <w:rPr>
+          <w:rFonts w:ascii="Arial" w:eastAsia="Arial" w:hAnsi="Arial" w:cs="Arial"/>
+          <w:b/>
+          <w:bCs/>
+          <w:sz w:val="28"/>
+          <w:szCs w:val="28"/>
+        </w:rPr>
+        <w:tab/>
+      </w:r>
+      <w:r>
+        <w:rPr>
+          <w:b/>
+          <w:bCs/>
+          <w:sz w:val="28"/>
+          <w:szCs w:val="28"/>
+        </w:rPr>
+        <w:t xml:space="preserve">Conclusion </w:t>
+      </w:r>
+    </w:p>
+    <w:p>
+      <w:pPr>
+        <w:spacing w:after="168"/>
+        <w:ind w:left="355"/>
+      </w:pPr>
+      <w:r>
+        <w:t xml:space="preserve">Ce projet a permis de mettre en place une infrastructure de supervision centralisée performante en s’appuyant sur AWS, Docker et Zabbix. La solution déployée permet de superviser efficacement des systèmes Linux et Windows, de visualiser les métriques clés et de détecter rapidement les incidents. </w:t>
+      </w:r>
+    </w:p>
+    <w:p>
+      <w:pPr>
+        <w:ind w:left="355"/>
+      </w:pPr>
+      <w:r>
+        <w:t xml:space="preserve">Cette infrastructure constitue une base solide pouvant être étendue à des environnements plus complexes et professionnels. </w:t>
+      </w:r>
+    </w:p>
+    <w:p>
+      <w:pPr>
+        <w:ind w:left="355"/>
+      </w:pPr>
     </w:p>
     <w:p>
       <w:pPr>
@@ -2455,6 +2973,9 @@
           <w:tab w:val="center" w:pos="2170"/>
         </w:tabs>
         <w:ind w:left="0" w:firstLine="0"/>
+        <w:rPr>
+          <w:lang w:val="en-US"/>
+        </w:rPr>
       </w:pPr>
       <w:r>
         <w:rPr>
@@ -2464,45 +2985,31 @@
         <w:tab/>
       </w:r>
       <w:r>
-        <w:t>11.</w:t>
+        <w:rPr>
+          <w:lang w:val="en-US"/>
+        </w:rPr>
+        <w:t>12.</w:t>
       </w:r>
       <w:r>
         <w:rPr>
           <w:rFonts w:ascii="Arial" w:eastAsia="Arial" w:hAnsi="Arial" w:cs="Arial"/>
+          <w:lang w:val="en-US"/>
         </w:rPr>
         <w:t xml:space="preserve"> </w:t>
       </w:r>
       <w:r>
         <w:rPr>
           <w:rFonts w:ascii="Arial" w:eastAsia="Arial" w:hAnsi="Arial" w:cs="Arial"/>
+          <w:lang w:val="en-US"/>
         </w:rPr>
         <w:tab/>
       </w:r>
       <w:r>
-        <w:t xml:space="preserve">Conclusion </w:t>
-      </w:r>
-    </w:p>
-    <w:p>
-      <w:pPr>
-        <w:spacing w:after="168"/>
-        <w:ind w:left="355"/>
-      </w:pPr>
-      <w:r>
-        <w:t xml:space="preserve">Ce projet a permis de mettre en place une infrastructure de supervision centralisée performante en s’appuyant sur AWS, Docker et Zabbix. La solution déployée permet de superviser efficacement des systèmes Linux et Windows, de visualiser les métriques clés et de détecter rapidement les incidents. </w:t>
-      </w:r>
-    </w:p>
-    <w:p>
-      <w:pPr>
-        <w:ind w:left="355"/>
-      </w:pPr>
-      <w:r>
-        <w:t xml:space="preserve">Cette infrastructure constitue une base solide pouvant être étendue à des environnements plus complexes et professionnels. </w:t>
-      </w:r>
-    </w:p>
-    <w:p>
-      <w:pPr>
-        <w:ind w:left="355"/>
-      </w:pPr>
+        <w:rPr>
+          <w:lang w:val="en-US"/>
+        </w:rPr>
+        <w:t>GitHub Link</w:t>
+      </w:r>
     </w:p>
     <w:p>
       <w:pPr>
@@ -2512,37 +3019,35 @@
           <w:tab w:val="center" w:pos="2170"/>
         </w:tabs>
         <w:ind w:left="0" w:firstLine="0"/>
-      </w:pPr>
-      <w:r>
         <w:rPr>
           <w:b w:val="0"/>
+          <w:bCs/>
           <w:sz w:val="22"/>
+          <w:szCs w:val="22"/>
+        </w:rPr>
+      </w:pPr>
+      <w:r>
+        <w:rPr>
+          <w:lang w:val="en-US"/>
         </w:rPr>
         <w:tab/>
       </w:r>
       <w:r>
-        <w:t>1</w:t>
-      </w:r>
-      <w:r>
-        <w:t>2</w:t>
-      </w:r>
-      <w:r>
-        <w:t>.</w:t>
-      </w:r>
-      <w:r>
-        <w:rPr>
-          <w:rFonts w:ascii="Arial" w:eastAsia="Arial" w:hAnsi="Arial" w:cs="Arial"/>
-        </w:rPr>
-        <w:t xml:space="preserve"> </w:t>
-      </w:r>
-      <w:r>
-        <w:rPr>
-          <w:rFonts w:ascii="Arial" w:eastAsia="Arial" w:hAnsi="Arial" w:cs="Arial"/>
+        <w:rPr>
+          <w:sz w:val="22"/>
+          <w:szCs w:val="22"/>
+          <w:lang w:val="en-US"/>
         </w:rPr>
         <w:tab/>
       </w:r>
       <w:r>
-        <w:t>GitHub Link</w:t>
+        <w:rPr>
+          <w:b w:val="0"/>
+          <w:bCs/>
+          <w:sz w:val="22"/>
+          <w:szCs w:val="22"/>
+        </w:rPr>
+        <w:t>Ce dépôt contient l’ensemble des fichiers et configurations utilisés pour la mise en place de l’infrastructure cloud, ainsi que les scripts, la documentation et les instructions nécessaires pour reproduire l’environnement et tester les fonctionnalités implémentées.</w:t>
       </w:r>
     </w:p>
     <w:p>
@@ -2553,18 +3058,19 @@
           <w:tab w:val="center" w:pos="2170"/>
         </w:tabs>
         <w:ind w:left="0" w:firstLine="0"/>
+        <w:rPr>
+          <w:color w:val="EE0000"/>
+        </w:rPr>
       </w:pPr>
       <w:r>
         <w:tab/>
       </w:r>
       <w:r>
+        <w:rPr>
+          <w:color w:val="EE0000"/>
+        </w:rPr>
         <w:tab/>
-      </w:r>
-      <w:r>
-        <w:t>https://github.com/AymnBen/infraCloud_projet.git</w:t>
-      </w:r>
-      <w:r>
-        <w:t xml:space="preserve"> </w:t>
+        <w:t xml:space="preserve">https://github.com/AymnBen/infraCloud_projet.git </w:t>
       </w:r>
     </w:p>
     <w:p>
@@ -2572,6 +3078,7 @@
         <w:ind w:left="355"/>
       </w:pPr>
     </w:p>
+    <w:p/>
     <w:sectPr>
       <w:headerReference w:type="even" r:id="rId20"/>
       <w:headerReference w:type="default" r:id="rId21"/>
@@ -2907,6 +3414,155 @@
 <file path=word/numbering.xml><?xml version="1.0" encoding="utf-8"?>
 <w:numbering xmlns:wpc="http://schemas.microsoft.com/office/word/2010/wordprocessingCanvas" xmlns:cx="http://schemas.microsoft.com/office/drawing/2014/chartex" xmlns:cx1="http://schemas.microsoft.com/office/drawing/2015/9/8/chartex" xmlns:cx2="http://schemas.microsoft.com/office/drawing/2015/10/21/chartex" xmlns:cx3="http://schemas.microsoft.com/office/drawing/2016/5/9/chartex" xmlns:cx4="http://schemas.microsoft.com/office/drawing/2016/5/10/chartex" xmlns:cx5="http://schemas.microsoft.com/office/drawing/2016/5/11/chartex" xmlns:cx6="http://schemas.microsoft.com/office/drawing/2016/5/12/chartex" xmlns:cx7="http://schemas.microsoft.com/office/drawing/2016/5/13/chartex" xmlns:cx8="http://schemas.microsoft.com/office/drawing/2016/5/14/chartex" xmlns:mc="http://schemas.openxmlformats.org/markup-compatibility/2006" xmlns:aink="http://schemas.microsoft.com/office/drawing/2016/ink" xmlns:am3d="http://schemas.microsoft.com/office/drawing/2017/model3d" xmlns:o="urn:schemas-microsoft-com:office:office" xmlns:oel="http://schemas.microsoft.com/office/2019/extlst" xmlns:r="http://schemas.openxmlformats.org/officeDocument/2006/relationships" xmlns:m="http://schemas.openxmlformats.org/officeDocument/2006/math" xmlns:v="urn:schemas-microsoft-com:vml" xmlns:wp14="http://schemas.microsoft.com/office/word/2010/wordprocessingDrawing" xmlns:wp="http://schemas.openxmlformats.org/drawingml/2006/wordprocessingDrawing" xmlns:w10="urn:schemas-microsoft-com:office:word" xmlns:w="http://schemas.openxmlformats.org/wordprocessingml/2006/main" xmlns:w14="http://schemas.microsoft.com/office/word/2010/wordml" xmlns:w15="http://schemas.microsoft.com/office/word/2012/wordml" xmlns:w16cex="http://schemas.microsoft.com/office/word/2018/wordml/cex" xmlns:w16cid="http://schemas.microsoft.com/office/word/2016/wordml/cid" xmlns:w16="http://schemas.microsoft.com/office/word/2018/wordml" xmlns:w16du="http://schemas.microsoft.com/office/word/2023/wordml/word16du" xmlns:w16sdtdh="http://schemas.microsoft.com/office/word/2020/wordml/sdtdatahash" xmlns:w16sdtfl="http://schemas.microsoft.com/office/word/2024/wordml/sdtformatlock" xmlns:w16se="http://schemas.microsoft.com/office/word/2015/wordml/symex" xmlns:wpg="http://schemas.microsoft.com/office/word/2010/wordprocessingGroup" xmlns:wpi="http://schemas.microsoft.com/office/word/2010/wordprocessingInk" xmlns:wne="http://schemas.microsoft.com/office/word/2006/wordml" xmlns:wps="http://schemas.microsoft.com/office/word/2010/wordprocessingShape" mc:Ignorable="w14 w15 w16se w16cid w16 w16cex w16sdtdh w16sdtfl w16du wp14">
   <w:abstractNum w:abstractNumId="0" w15:restartNumberingAfterBreak="0">
+    <w:nsid w:val="2F9D6909"/>
+    <w:multiLevelType w:val="multilevel"/>
+    <w:tmpl w:val="8DC2B9C6"/>
+    <w:lvl w:ilvl="0">
+      <w:start w:val="1"/>
+      <w:numFmt w:val="bullet"/>
+      <w:lvlText w:val=""/>
+      <w:lvlJc w:val="left"/>
+      <w:pPr>
+        <w:tabs>
+          <w:tab w:val="num" w:pos="720"/>
+        </w:tabs>
+        <w:ind w:left="720" w:hanging="360"/>
+      </w:pPr>
+      <w:rPr>
+        <w:rFonts w:ascii="Symbol" w:hAnsi="Symbol" w:hint="default"/>
+        <w:sz w:val="20"/>
+      </w:rPr>
+    </w:lvl>
+    <w:lvl w:ilvl="1" w:tentative="1">
+      <w:start w:val="1"/>
+      <w:numFmt w:val="bullet"/>
+      <w:lvlText w:val="o"/>
+      <w:lvlJc w:val="left"/>
+      <w:pPr>
+        <w:tabs>
+          <w:tab w:val="num" w:pos="1440"/>
+        </w:tabs>
+        <w:ind w:left="1440" w:hanging="360"/>
+      </w:pPr>
+      <w:rPr>
+        <w:rFonts w:ascii="Courier New" w:hAnsi="Courier New" w:hint="default"/>
+        <w:sz w:val="20"/>
+      </w:rPr>
+    </w:lvl>
+    <w:lvl w:ilvl="2" w:tentative="1">
+      <w:start w:val="1"/>
+      <w:numFmt w:val="bullet"/>
+      <w:lvlText w:val=""/>
+      <w:lvlJc w:val="left"/>
+      <w:pPr>
+        <w:tabs>
+          <w:tab w:val="num" w:pos="2160"/>
+        </w:tabs>
+        <w:ind w:left="2160" w:hanging="360"/>
+      </w:pPr>
+      <w:rPr>
+        <w:rFonts w:ascii="Wingdings" w:hAnsi="Wingdings" w:hint="default"/>
+        <w:sz w:val="20"/>
+      </w:rPr>
+    </w:lvl>
+    <w:lvl w:ilvl="3" w:tentative="1">
+      <w:start w:val="1"/>
+      <w:numFmt w:val="bullet"/>
+      <w:lvlText w:val=""/>
+      <w:lvlJc w:val="left"/>
+      <w:pPr>
+        <w:tabs>
+          <w:tab w:val="num" w:pos="2880"/>
+        </w:tabs>
+        <w:ind w:left="2880" w:hanging="360"/>
+      </w:pPr>
+      <w:rPr>
+        <w:rFonts w:ascii="Wingdings" w:hAnsi="Wingdings" w:hint="default"/>
+        <w:sz w:val="20"/>
+      </w:rPr>
+    </w:lvl>
+    <w:lvl w:ilvl="4" w:tentative="1">
+      <w:start w:val="1"/>
+      <w:numFmt w:val="bullet"/>
+      <w:lvlText w:val=""/>
+      <w:lvlJc w:val="left"/>
+      <w:pPr>
+        <w:tabs>
+          <w:tab w:val="num" w:pos="3600"/>
+        </w:tabs>
+        <w:ind w:left="3600" w:hanging="360"/>
+      </w:pPr>
+      <w:rPr>
+        <w:rFonts w:ascii="Wingdings" w:hAnsi="Wingdings" w:hint="default"/>
+        <w:sz w:val="20"/>
+      </w:rPr>
+    </w:lvl>
+    <w:lvl w:ilvl="5" w:tentative="1">
+      <w:start w:val="1"/>
+      <w:numFmt w:val="bullet"/>
+      <w:lvlText w:val=""/>
+      <w:lvlJc w:val="left"/>
+      <w:pPr>
+        <w:tabs>
+          <w:tab w:val="num" w:pos="4320"/>
+        </w:tabs>
+        <w:ind w:left="4320" w:hanging="360"/>
+      </w:pPr>
+      <w:rPr>
+        <w:rFonts w:ascii="Wingdings" w:hAnsi="Wingdings" w:hint="default"/>
+        <w:sz w:val="20"/>
+      </w:rPr>
+    </w:lvl>
+    <w:lvl w:ilvl="6" w:tentative="1">
+      <w:start w:val="1"/>
+      <w:numFmt w:val="bullet"/>
+      <w:lvlText w:val=""/>
+      <w:lvlJc w:val="left"/>
+      <w:pPr>
+        <w:tabs>
+          <w:tab w:val="num" w:pos="5040"/>
+        </w:tabs>
+        <w:ind w:left="5040" w:hanging="360"/>
+      </w:pPr>
+      <w:rPr>
+        <w:rFonts w:ascii="Wingdings" w:hAnsi="Wingdings" w:hint="default"/>
+        <w:sz w:val="20"/>
+      </w:rPr>
+    </w:lvl>
+    <w:lvl w:ilvl="7" w:tentative="1">
+      <w:start w:val="1"/>
+      <w:numFmt w:val="bullet"/>
+      <w:lvlText w:val=""/>
+      <w:lvlJc w:val="left"/>
+      <w:pPr>
+        <w:tabs>
+          <w:tab w:val="num" w:pos="5760"/>
+        </w:tabs>
+        <w:ind w:left="5760" w:hanging="360"/>
+      </w:pPr>
+      <w:rPr>
+        <w:rFonts w:ascii="Wingdings" w:hAnsi="Wingdings" w:hint="default"/>
+        <w:sz w:val="20"/>
+      </w:rPr>
+    </w:lvl>
+    <w:lvl w:ilvl="8" w:tentative="1">
+      <w:start w:val="1"/>
+      <w:numFmt w:val="bullet"/>
+      <w:lvlText w:val=""/>
+      <w:lvlJc w:val="left"/>
+      <w:pPr>
+        <w:tabs>
+          <w:tab w:val="num" w:pos="6480"/>
+        </w:tabs>
+        <w:ind w:left="6480" w:hanging="360"/>
+      </w:pPr>
+      <w:rPr>
+        <w:rFonts w:ascii="Wingdings" w:hAnsi="Wingdings" w:hint="default"/>
+        <w:sz w:val="20"/>
+      </w:rPr>
+    </w:lvl>
+  </w:abstractNum>
+  <w:abstractNum w:abstractNumId="1" w15:restartNumberingAfterBreak="0">
     <w:nsid w:val="331146B9"/>
     <w:multiLevelType w:val="hybridMultilevel"/>
     <w:tmpl w:val="C2B642B6"/>
@@ -3118,7 +3774,7 @@
       </w:rPr>
     </w:lvl>
   </w:abstractNum>
-  <w:abstractNum w:abstractNumId="1" w15:restartNumberingAfterBreak="0">
+  <w:abstractNum w:abstractNumId="2" w15:restartNumberingAfterBreak="0">
     <w:nsid w:val="364775B4"/>
     <w:multiLevelType w:val="hybridMultilevel"/>
     <w:tmpl w:val="8982D636"/>
@@ -3330,7 +3986,7 @@
       </w:rPr>
     </w:lvl>
   </w:abstractNum>
-  <w:abstractNum w:abstractNumId="2" w15:restartNumberingAfterBreak="0">
+  <w:abstractNum w:abstractNumId="3" w15:restartNumberingAfterBreak="0">
     <w:nsid w:val="3BC37B20"/>
     <w:multiLevelType w:val="hybridMultilevel"/>
     <w:tmpl w:val="A378AA72"/>
@@ -3542,7 +4198,7 @@
       </w:rPr>
     </w:lvl>
   </w:abstractNum>
-  <w:abstractNum w:abstractNumId="3" w15:restartNumberingAfterBreak="0">
+  <w:abstractNum w:abstractNumId="4" w15:restartNumberingAfterBreak="0">
     <w:nsid w:val="4DE92C25"/>
     <w:multiLevelType w:val="hybridMultilevel"/>
     <w:tmpl w:val="D1AA235C"/>
@@ -3754,7 +4410,7 @@
       </w:rPr>
     </w:lvl>
   </w:abstractNum>
-  <w:abstractNum w:abstractNumId="4" w15:restartNumberingAfterBreak="0">
+  <w:abstractNum w:abstractNumId="5" w15:restartNumberingAfterBreak="0">
     <w:nsid w:val="62604866"/>
     <w:multiLevelType w:val="hybridMultilevel"/>
     <w:tmpl w:val="5FFA6944"/>
@@ -3966,7 +4622,7 @@
       </w:rPr>
     </w:lvl>
   </w:abstractNum>
-  <w:abstractNum w:abstractNumId="5" w15:restartNumberingAfterBreak="0">
+  <w:abstractNum w:abstractNumId="6" w15:restartNumberingAfterBreak="0">
     <w:nsid w:val="71F10A53"/>
     <w:multiLevelType w:val="hybridMultilevel"/>
     <w:tmpl w:val="8CF86F3C"/>
@@ -4178,7 +4834,156 @@
       </w:rPr>
     </w:lvl>
   </w:abstractNum>
-  <w:abstractNum w:abstractNumId="6" w15:restartNumberingAfterBreak="0">
+  <w:abstractNum w:abstractNumId="7" w15:restartNumberingAfterBreak="0">
+    <w:nsid w:val="79057F40"/>
+    <w:multiLevelType w:val="multilevel"/>
+    <w:tmpl w:val="1FD0BA06"/>
+    <w:lvl w:ilvl="0">
+      <w:start w:val="1"/>
+      <w:numFmt w:val="bullet"/>
+      <w:lvlText w:val=""/>
+      <w:lvlJc w:val="left"/>
+      <w:pPr>
+        <w:tabs>
+          <w:tab w:val="num" w:pos="720"/>
+        </w:tabs>
+        <w:ind w:left="720" w:hanging="360"/>
+      </w:pPr>
+      <w:rPr>
+        <w:rFonts w:ascii="Symbol" w:hAnsi="Symbol" w:hint="default"/>
+        <w:sz w:val="20"/>
+      </w:rPr>
+    </w:lvl>
+    <w:lvl w:ilvl="1" w:tentative="1">
+      <w:start w:val="1"/>
+      <w:numFmt w:val="bullet"/>
+      <w:lvlText w:val="o"/>
+      <w:lvlJc w:val="left"/>
+      <w:pPr>
+        <w:tabs>
+          <w:tab w:val="num" w:pos="1440"/>
+        </w:tabs>
+        <w:ind w:left="1440" w:hanging="360"/>
+      </w:pPr>
+      <w:rPr>
+        <w:rFonts w:ascii="Courier New" w:hAnsi="Courier New" w:hint="default"/>
+        <w:sz w:val="20"/>
+      </w:rPr>
+    </w:lvl>
+    <w:lvl w:ilvl="2" w:tentative="1">
+      <w:start w:val="1"/>
+      <w:numFmt w:val="bullet"/>
+      <w:lvlText w:val=""/>
+      <w:lvlJc w:val="left"/>
+      <w:pPr>
+        <w:tabs>
+          <w:tab w:val="num" w:pos="2160"/>
+        </w:tabs>
+        <w:ind w:left="2160" w:hanging="360"/>
+      </w:pPr>
+      <w:rPr>
+        <w:rFonts w:ascii="Wingdings" w:hAnsi="Wingdings" w:hint="default"/>
+        <w:sz w:val="20"/>
+      </w:rPr>
+    </w:lvl>
+    <w:lvl w:ilvl="3" w:tentative="1">
+      <w:start w:val="1"/>
+      <w:numFmt w:val="bullet"/>
+      <w:lvlText w:val=""/>
+      <w:lvlJc w:val="left"/>
+      <w:pPr>
+        <w:tabs>
+          <w:tab w:val="num" w:pos="2880"/>
+        </w:tabs>
+        <w:ind w:left="2880" w:hanging="360"/>
+      </w:pPr>
+      <w:rPr>
+        <w:rFonts w:ascii="Wingdings" w:hAnsi="Wingdings" w:hint="default"/>
+        <w:sz w:val="20"/>
+      </w:rPr>
+    </w:lvl>
+    <w:lvl w:ilvl="4" w:tentative="1">
+      <w:start w:val="1"/>
+      <w:numFmt w:val="bullet"/>
+      <w:lvlText w:val=""/>
+      <w:lvlJc w:val="left"/>
+      <w:pPr>
+        <w:tabs>
+          <w:tab w:val="num" w:pos="3600"/>
+        </w:tabs>
+        <w:ind w:left="3600" w:hanging="360"/>
+      </w:pPr>
+      <w:rPr>
+        <w:rFonts w:ascii="Wingdings" w:hAnsi="Wingdings" w:hint="default"/>
+        <w:sz w:val="20"/>
+      </w:rPr>
+    </w:lvl>
+    <w:lvl w:ilvl="5" w:tentative="1">
+      <w:start w:val="1"/>
+      <w:numFmt w:val="bullet"/>
+      <w:lvlText w:val=""/>
+      <w:lvlJc w:val="left"/>
+      <w:pPr>
+        <w:tabs>
+          <w:tab w:val="num" w:pos="4320"/>
+        </w:tabs>
+        <w:ind w:left="4320" w:hanging="360"/>
+      </w:pPr>
+      <w:rPr>
+        <w:rFonts w:ascii="Wingdings" w:hAnsi="Wingdings" w:hint="default"/>
+        <w:sz w:val="20"/>
+      </w:rPr>
+    </w:lvl>
+    <w:lvl w:ilvl="6" w:tentative="1">
+      <w:start w:val="1"/>
+      <w:numFmt w:val="bullet"/>
+      <w:lvlText w:val=""/>
+      <w:lvlJc w:val="left"/>
+      <w:pPr>
+        <w:tabs>
+          <w:tab w:val="num" w:pos="5040"/>
+        </w:tabs>
+        <w:ind w:left="5040" w:hanging="360"/>
+      </w:pPr>
+      <w:rPr>
+        <w:rFonts w:ascii="Wingdings" w:hAnsi="Wingdings" w:hint="default"/>
+        <w:sz w:val="20"/>
+      </w:rPr>
+    </w:lvl>
+    <w:lvl w:ilvl="7" w:tentative="1">
+      <w:start w:val="1"/>
+      <w:numFmt w:val="bullet"/>
+      <w:lvlText w:val=""/>
+      <w:lvlJc w:val="left"/>
+      <w:pPr>
+        <w:tabs>
+          <w:tab w:val="num" w:pos="5760"/>
+        </w:tabs>
+        <w:ind w:left="5760" w:hanging="360"/>
+      </w:pPr>
+      <w:rPr>
+        <w:rFonts w:ascii="Wingdings" w:hAnsi="Wingdings" w:hint="default"/>
+        <w:sz w:val="20"/>
+      </w:rPr>
+    </w:lvl>
+    <w:lvl w:ilvl="8" w:tentative="1">
+      <w:start w:val="1"/>
+      <w:numFmt w:val="bullet"/>
+      <w:lvlText w:val=""/>
+      <w:lvlJc w:val="left"/>
+      <w:pPr>
+        <w:tabs>
+          <w:tab w:val="num" w:pos="6480"/>
+        </w:tabs>
+        <w:ind w:left="6480" w:hanging="360"/>
+      </w:pPr>
+      <w:rPr>
+        <w:rFonts w:ascii="Wingdings" w:hAnsi="Wingdings" w:hint="default"/>
+        <w:sz w:val="20"/>
+      </w:rPr>
+    </w:lvl>
+  </w:abstractNum>
+  <w:abstractNum w:abstractNumId="8" w15:restartNumberingAfterBreak="0">
     <w:nsid w:val="7FBA69A7"/>
     <w:multiLevelType w:val="hybridMultilevel"/>
     <w:tmpl w:val="EF0EB382"/>
@@ -4391,24 +5196,30 @@
     </w:lvl>
   </w:abstractNum>
   <w:num w:numId="1" w16cid:durableId="813253687">
+    <w:abstractNumId w:val="4"/>
+  </w:num>
+  <w:num w:numId="2" w16cid:durableId="1740859918">
+    <w:abstractNumId w:val="5"/>
+  </w:num>
+  <w:num w:numId="3" w16cid:durableId="1722628890">
+    <w:abstractNumId w:val="8"/>
+  </w:num>
+  <w:num w:numId="4" w16cid:durableId="1939101456">
+    <w:abstractNumId w:val="6"/>
+  </w:num>
+  <w:num w:numId="5" w16cid:durableId="861433470">
     <w:abstractNumId w:val="3"/>
   </w:num>
-  <w:num w:numId="2" w16cid:durableId="1740859918">
-    <w:abstractNumId w:val="4"/>
-  </w:num>
-  <w:num w:numId="3" w16cid:durableId="1722628890">
-    <w:abstractNumId w:val="6"/>
-  </w:num>
-  <w:num w:numId="4" w16cid:durableId="1939101456">
-    <w:abstractNumId w:val="5"/>
-  </w:num>
-  <w:num w:numId="5" w16cid:durableId="861433470">
+  <w:num w:numId="6" w16cid:durableId="1198203280">
     <w:abstractNumId w:val="2"/>
   </w:num>
-  <w:num w:numId="6" w16cid:durableId="1198203280">
+  <w:num w:numId="7" w16cid:durableId="639461343">
     <w:abstractNumId w:val="1"/>
   </w:num>
-  <w:num w:numId="7" w16cid:durableId="639461343">
+  <w:num w:numId="8" w16cid:durableId="295768863">
+    <w:abstractNumId w:val="7"/>
+  </w:num>
+  <w:num w:numId="9" w16cid:durableId="1039627076">
     <w:abstractNumId w:val="0"/>
   </w:num>
 </w:numbering>
@@ -4868,6 +5679,7 @@
   <w:style w:type="character" w:default="1" w:styleId="Policepardfaut">
     <w:name w:val="Default Paragraph Font"/>
     <w:uiPriority w:val="1"/>
+    <w:semiHidden/>
     <w:unhideWhenUsed/>
   </w:style>
   <w:style w:type="table" w:default="1" w:styleId="TableauNormal">
@@ -4894,6 +5706,7 @@
   <w:style w:type="character" w:customStyle="1" w:styleId="Titre1Car">
     <w:name w:val="Titre 1 Car"/>
     <w:link w:val="Titre1"/>
+    <w:uiPriority w:val="9"/>
     <w:rPr>
       <w:rFonts w:ascii="Calibri" w:eastAsia="Calibri" w:hAnsi="Calibri" w:cs="Calibri"/>
       <w:b/>
@@ -4904,6 +5717,7 @@
   <w:style w:type="character" w:customStyle="1" w:styleId="Titre2Car">
     <w:name w:val="Titre 2 Car"/>
     <w:link w:val="Titre2"/>
+    <w:uiPriority w:val="9"/>
     <w:rPr>
       <w:rFonts w:ascii="Calibri" w:eastAsia="Calibri" w:hAnsi="Calibri" w:cs="Calibri"/>
       <w:b/>

</xml_diff>